<commit_message>
Agregué la parte de arquitectura
</commit_message>
<xml_diff>
--- a/Informe.docx
+++ b/Informe.docx
@@ -100,10 +100,7 @@
     </w:p>
     <w:p>
       <w:r>
-        <w:t>La base de datos elegida contempla una serie de variables de las paltas</w:t>
-      </w:r>
-      <w:r>
-        <w:t xml:space="preserve"> que se resumen en este cuadro.</w:t>
+        <w:t>La base de datos elegida contempla una serie de variables de las paltas que se resumen en este cuadro.</w:t>
       </w:r>
     </w:p>
     <w:tbl>
@@ -480,37 +477,23 @@
                 <w:sz w:val="18"/>
                 <w:szCs w:val="18"/>
               </w:rPr>
+              <w:t>- Dura: 1,4-1,8</w:t>
+            </w:r>
+          </w:p>
+          <w:p>
+            <w:pPr>
+              <w:rPr>
+                <w:sz w:val="18"/>
+                <w:szCs w:val="18"/>
+              </w:rPr>
+            </w:pPr>
+            <w:r>
+              <w:rPr>
+                <w:sz w:val="18"/>
+                <w:szCs w:val="18"/>
+              </w:rPr>
               <w:t xml:space="preserve">- </w:t>
             </w:r>
-            <w:r>
-              <w:rPr>
-                <w:sz w:val="18"/>
-                <w:szCs w:val="18"/>
-              </w:rPr>
-              <w:t xml:space="preserve">Dura: </w:t>
-            </w:r>
-            <w:r>
-              <w:rPr>
-                <w:sz w:val="18"/>
-                <w:szCs w:val="18"/>
-              </w:rPr>
-              <w:t>1,4-1,8</w:t>
-            </w:r>
-          </w:p>
-          <w:p>
-            <w:pPr>
-              <w:rPr>
-                <w:sz w:val="18"/>
-                <w:szCs w:val="18"/>
-              </w:rPr>
-            </w:pPr>
-            <w:r>
-              <w:rPr>
-                <w:sz w:val="18"/>
-                <w:szCs w:val="18"/>
-              </w:rPr>
-              <w:t xml:space="preserve">- </w:t>
-            </w:r>
             <w:proofErr w:type="spellStart"/>
             <w:r>
               <w:rPr>
@@ -525,101 +508,52 @@
                 <w:sz w:val="18"/>
                 <w:szCs w:val="18"/>
               </w:rPr>
-              <w:t xml:space="preserve">: </w:t>
-            </w:r>
-            <w:r>
-              <w:rPr>
-                <w:sz w:val="18"/>
-                <w:szCs w:val="18"/>
-              </w:rPr>
-              <w:t>1,2-1,6</w:t>
-            </w:r>
-          </w:p>
-          <w:p>
-            <w:pPr>
-              <w:rPr>
-                <w:sz w:val="18"/>
-                <w:szCs w:val="18"/>
-              </w:rPr>
-            </w:pPr>
-            <w:r>
-              <w:rPr>
-                <w:sz w:val="18"/>
-                <w:szCs w:val="18"/>
-              </w:rPr>
-              <w:t xml:space="preserve">- </w:t>
-            </w:r>
-            <w:r>
-              <w:rPr>
-                <w:sz w:val="18"/>
-                <w:szCs w:val="18"/>
-              </w:rPr>
-              <w:t>En transición:</w:t>
-            </w:r>
-            <w:r>
-              <w:rPr>
-                <w:sz w:val="18"/>
-                <w:szCs w:val="18"/>
-              </w:rPr>
-              <w:t xml:space="preserve"> 1,0-1,4</w:t>
-            </w:r>
-          </w:p>
-          <w:p>
-            <w:pPr>
-              <w:rPr>
-                <w:sz w:val="18"/>
-                <w:szCs w:val="18"/>
-              </w:rPr>
-            </w:pPr>
-            <w:r>
-              <w:rPr>
-                <w:sz w:val="18"/>
-                <w:szCs w:val="18"/>
-              </w:rPr>
-              <w:t xml:space="preserve">- </w:t>
-            </w:r>
-            <w:r>
-              <w:rPr>
-                <w:sz w:val="18"/>
-                <w:szCs w:val="18"/>
-              </w:rPr>
-              <w:t xml:space="preserve">Madura-firme: </w:t>
-            </w:r>
-            <w:r>
-              <w:rPr>
-                <w:sz w:val="18"/>
-                <w:szCs w:val="18"/>
-              </w:rPr>
-              <w:t>0,8-1,2</w:t>
-            </w:r>
-          </w:p>
-          <w:p>
-            <w:pPr>
-              <w:rPr>
-                <w:sz w:val="18"/>
-                <w:szCs w:val="18"/>
-              </w:rPr>
-            </w:pPr>
-            <w:r>
-              <w:rPr>
-                <w:sz w:val="18"/>
-                <w:szCs w:val="18"/>
-              </w:rPr>
-              <w:t xml:space="preserve">- </w:t>
-            </w:r>
-            <w:r>
-              <w:rPr>
-                <w:sz w:val="18"/>
-                <w:szCs w:val="18"/>
-              </w:rPr>
-              <w:t xml:space="preserve">Madura: </w:t>
-            </w:r>
-            <w:r>
-              <w:rPr>
-                <w:sz w:val="18"/>
-                <w:szCs w:val="18"/>
-              </w:rPr>
-              <w:t>0,6-1,0</w:t>
+              <w:t>: 1,2-1,6</w:t>
+            </w:r>
+          </w:p>
+          <w:p>
+            <w:pPr>
+              <w:rPr>
+                <w:sz w:val="18"/>
+                <w:szCs w:val="18"/>
+              </w:rPr>
+            </w:pPr>
+            <w:r>
+              <w:rPr>
+                <w:sz w:val="18"/>
+                <w:szCs w:val="18"/>
+              </w:rPr>
+              <w:t>- En transición: 1,0-1,4</w:t>
+            </w:r>
+          </w:p>
+          <w:p>
+            <w:pPr>
+              <w:rPr>
+                <w:sz w:val="18"/>
+                <w:szCs w:val="18"/>
+              </w:rPr>
+            </w:pPr>
+            <w:r>
+              <w:rPr>
+                <w:sz w:val="18"/>
+                <w:szCs w:val="18"/>
+              </w:rPr>
+              <w:t>- Madura-firme: 0,8-1,2</w:t>
+            </w:r>
+          </w:p>
+          <w:p>
+            <w:pPr>
+              <w:rPr>
+                <w:sz w:val="18"/>
+                <w:szCs w:val="18"/>
+              </w:rPr>
+            </w:pPr>
+            <w:r>
+              <w:rPr>
+                <w:sz w:val="18"/>
+                <w:szCs w:val="18"/>
+              </w:rPr>
+              <w:t>- Madura: 0,6-1,0</w:t>
             </w:r>
           </w:p>
         </w:tc>
@@ -701,21 +635,45 @@
                 <w:sz w:val="18"/>
                 <w:szCs w:val="18"/>
               </w:rPr>
+              <w:t xml:space="preserve">- Dura: 100-200 </w:t>
+            </w:r>
+            <w:r>
+              <w:rPr>
+                <w:sz w:val="18"/>
+                <w:szCs w:val="18"/>
+              </w:rPr>
+              <w:t>cm³</w:t>
+            </w:r>
+          </w:p>
+          <w:p>
+            <w:pPr>
+              <w:rPr>
+                <w:sz w:val="18"/>
+                <w:szCs w:val="18"/>
+              </w:rPr>
+            </w:pPr>
+            <w:r>
+              <w:rPr>
+                <w:sz w:val="18"/>
+                <w:szCs w:val="18"/>
+              </w:rPr>
               <w:t xml:space="preserve">- </w:t>
             </w:r>
-            <w:r>
-              <w:rPr>
-                <w:sz w:val="18"/>
-                <w:szCs w:val="18"/>
-              </w:rPr>
-              <w:t xml:space="preserve">Dura: </w:t>
-            </w:r>
-            <w:r>
-              <w:rPr>
-                <w:sz w:val="18"/>
-                <w:szCs w:val="18"/>
-              </w:rPr>
-              <w:t xml:space="preserve">100-200 </w:t>
+            <w:proofErr w:type="spellStart"/>
+            <w:r>
+              <w:rPr>
+                <w:sz w:val="18"/>
+                <w:szCs w:val="18"/>
+              </w:rPr>
+              <w:t>Preacondicionada</w:t>
+            </w:r>
+            <w:proofErr w:type="spellEnd"/>
+            <w:r>
+              <w:rPr>
+                <w:sz w:val="18"/>
+                <w:szCs w:val="18"/>
+              </w:rPr>
+              <w:t xml:space="preserve">: 120-220 </w:t>
             </w:r>
             <w:r>
               <w:rPr>
@@ -737,30 +695,7 @@
                 <w:sz w:val="18"/>
                 <w:szCs w:val="18"/>
               </w:rPr>
-              <w:t xml:space="preserve">- </w:t>
-            </w:r>
-            <w:proofErr w:type="spellStart"/>
-            <w:r>
-              <w:rPr>
-                <w:sz w:val="18"/>
-                <w:szCs w:val="18"/>
-              </w:rPr>
-              <w:t>Preacondicionada</w:t>
-            </w:r>
-            <w:proofErr w:type="spellEnd"/>
-            <w:r>
-              <w:rPr>
-                <w:sz w:val="18"/>
-                <w:szCs w:val="18"/>
-              </w:rPr>
-              <w:t xml:space="preserve">: </w:t>
-            </w:r>
-            <w:r>
-              <w:rPr>
-                <w:sz w:val="18"/>
-                <w:szCs w:val="18"/>
-              </w:rPr>
-              <w:t xml:space="preserve">120-220 </w:t>
+              <w:t xml:space="preserve">- En transición: 140-240 </w:t>
             </w:r>
             <w:r>
               <w:rPr>
@@ -782,21 +717,7 @@
                 <w:sz w:val="18"/>
                 <w:szCs w:val="18"/>
               </w:rPr>
-              <w:t xml:space="preserve">- </w:t>
-            </w:r>
-            <w:r>
-              <w:rPr>
-                <w:sz w:val="18"/>
-                <w:szCs w:val="18"/>
-              </w:rPr>
-              <w:t xml:space="preserve">En transición: </w:t>
-            </w:r>
-            <w:r>
-              <w:rPr>
-                <w:sz w:val="18"/>
-                <w:szCs w:val="18"/>
-              </w:rPr>
-              <w:t xml:space="preserve">140-240 </w:t>
+              <w:t xml:space="preserve">- Madura-firme: 160-260 </w:t>
             </w:r>
             <w:r>
               <w:rPr>
@@ -818,57 +739,7 @@
                 <w:sz w:val="18"/>
                 <w:szCs w:val="18"/>
               </w:rPr>
-              <w:t xml:space="preserve">- </w:t>
-            </w:r>
-            <w:r>
-              <w:rPr>
-                <w:sz w:val="18"/>
-                <w:szCs w:val="18"/>
-              </w:rPr>
-              <w:t xml:space="preserve">Madura-firme: </w:t>
-            </w:r>
-            <w:r>
-              <w:rPr>
-                <w:sz w:val="18"/>
-                <w:szCs w:val="18"/>
-              </w:rPr>
-              <w:t xml:space="preserve">160-260 </w:t>
-            </w:r>
-            <w:r>
-              <w:rPr>
-                <w:sz w:val="18"/>
-                <w:szCs w:val="18"/>
-              </w:rPr>
-              <w:t>cm³</w:t>
-            </w:r>
-          </w:p>
-          <w:p>
-            <w:pPr>
-              <w:rPr>
-                <w:sz w:val="18"/>
-                <w:szCs w:val="18"/>
-              </w:rPr>
-            </w:pPr>
-            <w:r>
-              <w:rPr>
-                <w:sz w:val="18"/>
-                <w:szCs w:val="18"/>
-              </w:rPr>
-              <w:t xml:space="preserve">- </w:t>
-            </w:r>
-            <w:r>
-              <w:rPr>
-                <w:sz w:val="18"/>
-                <w:szCs w:val="18"/>
-              </w:rPr>
-              <w:t xml:space="preserve">Madura: </w:t>
-            </w:r>
-            <w:r>
-              <w:rPr>
-                <w:sz w:val="18"/>
-                <w:szCs w:val="18"/>
-              </w:rPr>
-              <w:t xml:space="preserve">180-300 </w:t>
+              <w:t xml:space="preserve">- Madura: 180-300 </w:t>
             </w:r>
             <w:r>
               <w:rPr>
@@ -1174,80 +1045,52 @@
                 <w:sz w:val="18"/>
                 <w:szCs w:val="18"/>
               </w:rPr>
-              <w:t>- Verde oscuro:</w:t>
-            </w:r>
-            <w:r>
-              <w:rPr>
-                <w:sz w:val="18"/>
-                <w:szCs w:val="18"/>
-              </w:rPr>
-              <w:t xml:space="preserve"> 60-120°</w:t>
-            </w:r>
-          </w:p>
-          <w:p>
-            <w:pPr>
-              <w:rPr>
-                <w:sz w:val="18"/>
-                <w:szCs w:val="18"/>
-              </w:rPr>
-            </w:pPr>
-            <w:r>
-              <w:rPr>
-                <w:sz w:val="18"/>
-                <w:szCs w:val="18"/>
-              </w:rPr>
-              <w:t>- Verde:</w:t>
-            </w:r>
-            <w:r>
-              <w:rPr>
-                <w:sz w:val="18"/>
-                <w:szCs w:val="18"/>
-              </w:rPr>
-              <w:t xml:space="preserve"> 45-90°</w:t>
-            </w:r>
-          </w:p>
-          <w:p>
-            <w:pPr>
-              <w:rPr>
-                <w:sz w:val="18"/>
-                <w:szCs w:val="18"/>
-              </w:rPr>
-            </w:pPr>
-            <w:r>
-              <w:rPr>
-                <w:sz w:val="18"/>
-                <w:szCs w:val="18"/>
-              </w:rPr>
-              <w:t>- Violeta:</w:t>
-            </w:r>
-            <w:r>
-              <w:rPr>
-                <w:sz w:val="18"/>
-                <w:szCs w:val="18"/>
-              </w:rPr>
-              <w:t xml:space="preserve"> 270-330°</w:t>
-            </w:r>
-          </w:p>
-          <w:p>
-            <w:pPr>
-              <w:rPr>
-                <w:sz w:val="18"/>
-                <w:szCs w:val="18"/>
-              </w:rPr>
-            </w:pPr>
-            <w:r>
-              <w:rPr>
-                <w:sz w:val="18"/>
-                <w:szCs w:val="18"/>
-              </w:rPr>
-              <w:t>- Negro:</w:t>
-            </w:r>
-            <w:r>
-              <w:rPr>
-                <w:sz w:val="18"/>
-                <w:szCs w:val="18"/>
-              </w:rPr>
-              <w:t xml:space="preserve"> 0-30°</w:t>
+              <w:t>- Verde oscuro: 60-120°</w:t>
+            </w:r>
+          </w:p>
+          <w:p>
+            <w:pPr>
+              <w:rPr>
+                <w:sz w:val="18"/>
+                <w:szCs w:val="18"/>
+              </w:rPr>
+            </w:pPr>
+            <w:r>
+              <w:rPr>
+                <w:sz w:val="18"/>
+                <w:szCs w:val="18"/>
+              </w:rPr>
+              <w:t>- Verde: 45-90°</w:t>
+            </w:r>
+          </w:p>
+          <w:p>
+            <w:pPr>
+              <w:rPr>
+                <w:sz w:val="18"/>
+                <w:szCs w:val="18"/>
+              </w:rPr>
+            </w:pPr>
+            <w:r>
+              <w:rPr>
+                <w:sz w:val="18"/>
+                <w:szCs w:val="18"/>
+              </w:rPr>
+              <w:t>- Violeta: 270-330°</w:t>
+            </w:r>
+          </w:p>
+          <w:p>
+            <w:pPr>
+              <w:rPr>
+                <w:sz w:val="18"/>
+                <w:szCs w:val="18"/>
+              </w:rPr>
+            </w:pPr>
+            <w:r>
+              <w:rPr>
+                <w:sz w:val="18"/>
+                <w:szCs w:val="18"/>
+              </w:rPr>
+              <w:t>- Negro: 0-30°</w:t>
             </w:r>
           </w:p>
         </w:tc>
@@ -1350,80 +1193,52 @@
                 <w:sz w:val="18"/>
                 <w:szCs w:val="18"/>
               </w:rPr>
-              <w:t>- Verde oscuro:</w:t>
-            </w:r>
-            <w:r>
-              <w:rPr>
-                <w:sz w:val="18"/>
-                <w:szCs w:val="18"/>
-              </w:rPr>
-              <w:t xml:space="preserve"> 70-100 %</w:t>
-            </w:r>
-          </w:p>
-          <w:p>
-            <w:pPr>
-              <w:rPr>
-                <w:sz w:val="18"/>
-                <w:szCs w:val="18"/>
-              </w:rPr>
-            </w:pPr>
-            <w:r>
-              <w:rPr>
-                <w:sz w:val="18"/>
-                <w:szCs w:val="18"/>
-              </w:rPr>
-              <w:t>- Verde:</w:t>
-            </w:r>
-            <w:r>
-              <w:rPr>
-                <w:sz w:val="18"/>
-                <w:szCs w:val="18"/>
-              </w:rPr>
-              <w:t xml:space="preserve"> 60-90 %</w:t>
-            </w:r>
-          </w:p>
-          <w:p>
-            <w:pPr>
-              <w:rPr>
-                <w:sz w:val="18"/>
-                <w:szCs w:val="18"/>
-              </w:rPr>
-            </w:pPr>
-            <w:r>
-              <w:rPr>
-                <w:sz w:val="18"/>
-                <w:szCs w:val="18"/>
-              </w:rPr>
-              <w:t>- Violeta:</w:t>
-            </w:r>
-            <w:r>
-              <w:rPr>
-                <w:sz w:val="18"/>
-                <w:szCs w:val="18"/>
-              </w:rPr>
-              <w:t xml:space="preserve"> 50-80 %</w:t>
-            </w:r>
-          </w:p>
-          <w:p>
-            <w:pPr>
-              <w:rPr>
-                <w:sz w:val="18"/>
-                <w:szCs w:val="18"/>
-              </w:rPr>
-            </w:pPr>
-            <w:r>
-              <w:rPr>
-                <w:sz w:val="18"/>
-                <w:szCs w:val="18"/>
-              </w:rPr>
-              <w:t>- Negro:</w:t>
-            </w:r>
-            <w:r>
-              <w:rPr>
-                <w:sz w:val="18"/>
-                <w:szCs w:val="18"/>
-              </w:rPr>
-              <w:t xml:space="preserve"> </w:t>
+              <w:t>- Verde oscuro: 70-100 %</w:t>
+            </w:r>
+          </w:p>
+          <w:p>
+            <w:pPr>
+              <w:rPr>
+                <w:sz w:val="18"/>
+                <w:szCs w:val="18"/>
+              </w:rPr>
+            </w:pPr>
+            <w:r>
+              <w:rPr>
+                <w:sz w:val="18"/>
+                <w:szCs w:val="18"/>
+              </w:rPr>
+              <w:t>- Verde: 60-90 %</w:t>
+            </w:r>
+          </w:p>
+          <w:p>
+            <w:pPr>
+              <w:rPr>
+                <w:sz w:val="18"/>
+                <w:szCs w:val="18"/>
+              </w:rPr>
+            </w:pPr>
+            <w:r>
+              <w:rPr>
+                <w:sz w:val="18"/>
+                <w:szCs w:val="18"/>
+              </w:rPr>
+              <w:t>- Violeta: 50-80 %</w:t>
+            </w:r>
+          </w:p>
+          <w:p>
+            <w:pPr>
+              <w:rPr>
+                <w:sz w:val="18"/>
+                <w:szCs w:val="18"/>
+              </w:rPr>
+            </w:pPr>
+            <w:r>
+              <w:rPr>
+                <w:sz w:val="18"/>
+                <w:szCs w:val="18"/>
+              </w:rPr>
+              <w:t xml:space="preserve">- Negro: </w:t>
             </w:r>
             <w:r>
               <w:rPr>
@@ -2071,11 +1886,60 @@
       </w:r>
     </w:p>
     <w:p/>
-    <w:p>
-      <w:r>
-        <w:t>- Dibujo de la arquitectura</w:t>
-      </w:r>
-    </w:p>
+    <w:p/>
+    <w:p>
+      <w:r>
+        <w:drawing>
+          <wp:inline distT="0" distB="0" distL="0" distR="0" wp14:anchorId="0F7AD793" wp14:editId="6C28DD06">
+            <wp:extent cx="5400040" cy="4017010"/>
+            <wp:effectExtent l="0" t="0" r="0" b="2540"/>
+            <wp:docPr id="344597166" name="Imagen 6" descr="Diagrama&#10;&#10;El contenido generado por IA puede ser incorrecto."/>
+            <wp:cNvGraphicFramePr>
+              <a:graphicFrameLocks xmlns:a="http://schemas.openxmlformats.org/drawingml/2006/main" noChangeAspect="1"/>
+            </wp:cNvGraphicFramePr>
+            <a:graphic xmlns:a="http://schemas.openxmlformats.org/drawingml/2006/main">
+              <a:graphicData uri="http://schemas.openxmlformats.org/drawingml/2006/picture">
+                <pic:pic xmlns:pic="http://schemas.openxmlformats.org/drawingml/2006/picture">
+                  <pic:nvPicPr>
+                    <pic:cNvPr id="344597166" name="Imagen 6" descr="Diagrama&#10;&#10;El contenido generado por IA puede ser incorrecto."/>
+                    <pic:cNvPicPr>
+                      <a:picLocks noChangeAspect="1" noChangeArrowheads="1"/>
+                    </pic:cNvPicPr>
+                  </pic:nvPicPr>
+                  <pic:blipFill>
+                    <a:blip r:embed="rId8">
+                      <a:extLst>
+                        <a:ext uri="{28A0092B-C50C-407E-A947-70E740481C1C}">
+                          <a14:useLocalDpi xmlns:a14="http://schemas.microsoft.com/office/drawing/2010/main" val="0"/>
+                        </a:ext>
+                      </a:extLst>
+                    </a:blip>
+                    <a:srcRect/>
+                    <a:stretch>
+                      <a:fillRect/>
+                    </a:stretch>
+                  </pic:blipFill>
+                  <pic:spPr bwMode="auto">
+                    <a:xfrm>
+                      <a:off x="0" y="0"/>
+                      <a:ext cx="5400040" cy="4017010"/>
+                    </a:xfrm>
+                    <a:prstGeom prst="rect">
+                      <a:avLst/>
+                    </a:prstGeom>
+                    <a:noFill/>
+                    <a:ln>
+                      <a:noFill/>
+                    </a:ln>
+                  </pic:spPr>
+                </pic:pic>
+              </a:graphicData>
+            </a:graphic>
+          </wp:inline>
+        </w:drawing>
+      </w:r>
+    </w:p>
+    <w:p/>
     <w:p>
       <w:r>
         <w:t xml:space="preserve">Hay dos capas (una oculta y otra de salida), con seis neuronas en la capa oculta. La capa oculta se activa con una función </w:t>
@@ -2087,6 +1951,1485 @@
       <w:proofErr w:type="spellEnd"/>
       <w:r>
         <w:t xml:space="preserve"> (que transforma los valores negativos en 0 y deja iguales los positivos) y la capa de salida se activa con una función logística (que “comprime” todos los valores en un rango entre 0 y 1).</w:t>
+      </w:r>
+    </w:p>
+    <w:p>
+      <w:r>
+        <w:t xml:space="preserve">De cada variable de entrada sale una flecha que simboliza un peso </w:t>
+      </w:r>
+      <w:r>
+        <w:rPr>
+          <w:i/>
+          <w:iCs/>
+        </w:rPr>
+        <w:t>w</w:t>
+      </w:r>
+      <w:r>
+        <w:t xml:space="preserve"> (no se dibujó en el esquema por ser muy confuso). Al ser seis variables de entrada por seis neuronas, los pesos en total son 36 (para la entrada de la capa oculta), donde la neurona A recibe los pesos </w:t>
+      </w:r>
+      <w:r>
+        <w:rPr>
+          <w:i/>
+          <w:iCs/>
+        </w:rPr>
+        <w:t>w1</w:t>
+      </w:r>
+      <w:r>
+        <w:t xml:space="preserve"> a </w:t>
+      </w:r>
+      <w:r>
+        <w:rPr>
+          <w:i/>
+          <w:iCs/>
+        </w:rPr>
+        <w:t>w6</w:t>
+      </w:r>
+      <w:r>
+        <w:t xml:space="preserve"> (uno por cada variable de entrada), la neurona B recibe los pesos </w:t>
+      </w:r>
+      <w:r>
+        <w:rPr>
+          <w:i/>
+          <w:iCs/>
+        </w:rPr>
+        <w:t>w7</w:t>
+      </w:r>
+      <w:r>
+        <w:t xml:space="preserve"> a </w:t>
+      </w:r>
+      <w:r>
+        <w:rPr>
+          <w:i/>
+          <w:iCs/>
+        </w:rPr>
+        <w:t>w12</w:t>
+      </w:r>
+      <w:r>
+        <w:t>, y así sucesivamente.</w:t>
+      </w:r>
+    </w:p>
+    <w:p>
+      <w:r>
+        <w:t xml:space="preserve">Asimismo, cada neurona tiene un sesgo </w:t>
+      </w:r>
+      <w:r>
+        <w:rPr>
+          <w:i/>
+          <w:iCs/>
+        </w:rPr>
+        <w:t>b</w:t>
+      </w:r>
+      <w:r>
+        <w:t>.</w:t>
+      </w:r>
+    </w:p>
+    <w:p/>
+    <w:p>
+      <w:r>
+        <w:t>De esta forma, estas son las fórmulas para cada neurona</w:t>
+      </w:r>
+      <w:r>
+        <w:t xml:space="preserve"> de la capa oculta</w:t>
+      </w:r>
+      <w:r>
+        <w:t>:</w:t>
+      </w:r>
+    </w:p>
+    <w:p>
+      <w:r>
+        <w:t>A</w:t>
+      </w:r>
+      <w:r>
+        <w:t xml:space="preserve"> = </w:t>
+      </w:r>
+      <w:r>
+        <w:t>x1</w:t>
+      </w:r>
+      <w:r>
+        <w:rPr>
+          <w:rFonts w:ascii="Arial" w:hAnsi="Arial" w:cs="Arial"/>
+        </w:rPr>
+        <w:t>​</w:t>
+      </w:r>
+      <w:r>
+        <w:rPr>
+          <w:rFonts w:ascii="Cambria Math" w:hAnsi="Cambria Math" w:cs="Cambria Math"/>
+        </w:rPr>
+        <w:t>⋅</w:t>
+      </w:r>
+      <w:r>
+        <w:t>w1</w:t>
+      </w:r>
+      <w:r>
+        <w:rPr>
+          <w:rFonts w:ascii="Arial" w:hAnsi="Arial" w:cs="Arial"/>
+        </w:rPr>
+        <w:t>​</w:t>
+      </w:r>
+      <w:r>
+        <w:t>+x2</w:t>
+      </w:r>
+      <w:r>
+        <w:rPr>
+          <w:rFonts w:ascii="Arial" w:hAnsi="Arial" w:cs="Arial"/>
+        </w:rPr>
+        <w:t>​</w:t>
+      </w:r>
+      <w:r>
+        <w:rPr>
+          <w:rFonts w:ascii="Cambria Math" w:hAnsi="Cambria Math" w:cs="Cambria Math"/>
+        </w:rPr>
+        <w:t>⋅</w:t>
+      </w:r>
+      <w:r>
+        <w:t>w2</w:t>
+      </w:r>
+      <w:r>
+        <w:rPr>
+          <w:rFonts w:ascii="Arial" w:hAnsi="Arial" w:cs="Arial"/>
+        </w:rPr>
+        <w:t>​</w:t>
+      </w:r>
+      <w:r>
+        <w:t>+x3</w:t>
+      </w:r>
+      <w:r>
+        <w:rPr>
+          <w:rFonts w:ascii="Arial" w:hAnsi="Arial" w:cs="Arial"/>
+        </w:rPr>
+        <w:t>​</w:t>
+      </w:r>
+      <w:r>
+        <w:rPr>
+          <w:rFonts w:ascii="Cambria Math" w:hAnsi="Cambria Math" w:cs="Cambria Math"/>
+        </w:rPr>
+        <w:t>⋅</w:t>
+      </w:r>
+      <w:r>
+        <w:t>w3</w:t>
+      </w:r>
+      <w:r>
+        <w:rPr>
+          <w:rFonts w:ascii="Arial" w:hAnsi="Arial" w:cs="Arial"/>
+        </w:rPr>
+        <w:t>​</w:t>
+      </w:r>
+      <w:r>
+        <w:t>+x4</w:t>
+      </w:r>
+      <w:r>
+        <w:rPr>
+          <w:rFonts w:ascii="Arial" w:hAnsi="Arial" w:cs="Arial"/>
+        </w:rPr>
+        <w:t>​</w:t>
+      </w:r>
+      <w:r>
+        <w:rPr>
+          <w:rFonts w:ascii="Cambria Math" w:hAnsi="Cambria Math" w:cs="Cambria Math"/>
+        </w:rPr>
+        <w:t>⋅</w:t>
+      </w:r>
+      <w:r>
+        <w:t>w4</w:t>
+      </w:r>
+      <w:r>
+        <w:rPr>
+          <w:rFonts w:ascii="Arial" w:hAnsi="Arial" w:cs="Arial"/>
+        </w:rPr>
+        <w:t>​</w:t>
+      </w:r>
+      <w:r>
+        <w:t>+x5</w:t>
+      </w:r>
+      <w:r>
+        <w:rPr>
+          <w:rFonts w:ascii="Arial" w:hAnsi="Arial" w:cs="Arial"/>
+        </w:rPr>
+        <w:t>​</w:t>
+      </w:r>
+      <w:r>
+        <w:rPr>
+          <w:rFonts w:ascii="Cambria Math" w:hAnsi="Cambria Math" w:cs="Cambria Math"/>
+        </w:rPr>
+        <w:t>⋅</w:t>
+      </w:r>
+      <w:r>
+        <w:t>w5</w:t>
+      </w:r>
+      <w:r>
+        <w:rPr>
+          <w:rFonts w:ascii="Arial" w:hAnsi="Arial" w:cs="Arial"/>
+        </w:rPr>
+        <w:t>​</w:t>
+      </w:r>
+      <w:r>
+        <w:t>+x6</w:t>
+      </w:r>
+      <w:r>
+        <w:rPr>
+          <w:rFonts w:ascii="Arial" w:hAnsi="Arial" w:cs="Arial"/>
+        </w:rPr>
+        <w:t>​</w:t>
+      </w:r>
+      <w:r>
+        <w:rPr>
+          <w:rFonts w:ascii="Cambria Math" w:hAnsi="Cambria Math" w:cs="Cambria Math"/>
+        </w:rPr>
+        <w:t>⋅</w:t>
+      </w:r>
+      <w:r>
+        <w:t>w6</w:t>
+      </w:r>
+      <w:r>
+        <w:rPr>
+          <w:rFonts w:ascii="Arial" w:hAnsi="Arial" w:cs="Arial"/>
+        </w:rPr>
+        <w:t>​</w:t>
+      </w:r>
+      <w:r>
+        <w:t>+b</w:t>
+      </w:r>
+      <w:r>
+        <w:t>1</w:t>
+      </w:r>
+    </w:p>
+    <w:p>
+      <w:r>
+        <w:t xml:space="preserve">B = </w:t>
+      </w:r>
+      <w:r>
+        <w:t>x1</w:t>
+      </w:r>
+      <w:r>
+        <w:rPr>
+          <w:rFonts w:ascii="Arial" w:hAnsi="Arial" w:cs="Arial"/>
+        </w:rPr>
+        <w:t>​</w:t>
+      </w:r>
+      <w:r>
+        <w:rPr>
+          <w:rFonts w:ascii="Cambria Math" w:hAnsi="Cambria Math" w:cs="Cambria Math"/>
+        </w:rPr>
+        <w:t>⋅</w:t>
+      </w:r>
+      <w:r>
+        <w:t>w7</w:t>
+      </w:r>
+      <w:r>
+        <w:rPr>
+          <w:rFonts w:ascii="Arial" w:hAnsi="Arial" w:cs="Arial"/>
+        </w:rPr>
+        <w:t>​</w:t>
+      </w:r>
+      <w:r>
+        <w:t>+x2</w:t>
+      </w:r>
+      <w:r>
+        <w:rPr>
+          <w:rFonts w:ascii="Arial" w:hAnsi="Arial" w:cs="Arial"/>
+        </w:rPr>
+        <w:t>​</w:t>
+      </w:r>
+      <w:r>
+        <w:rPr>
+          <w:rFonts w:ascii="Cambria Math" w:hAnsi="Cambria Math" w:cs="Cambria Math"/>
+        </w:rPr>
+        <w:t>⋅</w:t>
+      </w:r>
+      <w:r>
+        <w:t>w8</w:t>
+      </w:r>
+      <w:r>
+        <w:rPr>
+          <w:rFonts w:ascii="Arial" w:hAnsi="Arial" w:cs="Arial"/>
+        </w:rPr>
+        <w:t>​</w:t>
+      </w:r>
+      <w:r>
+        <w:t>+x3</w:t>
+      </w:r>
+      <w:r>
+        <w:rPr>
+          <w:rFonts w:ascii="Arial" w:hAnsi="Arial" w:cs="Arial"/>
+        </w:rPr>
+        <w:t>​</w:t>
+      </w:r>
+      <w:r>
+        <w:rPr>
+          <w:rFonts w:ascii="Cambria Math" w:hAnsi="Cambria Math" w:cs="Cambria Math"/>
+        </w:rPr>
+        <w:t>⋅</w:t>
+      </w:r>
+      <w:r>
+        <w:t>w9</w:t>
+      </w:r>
+      <w:r>
+        <w:rPr>
+          <w:rFonts w:ascii="Arial" w:hAnsi="Arial" w:cs="Arial"/>
+        </w:rPr>
+        <w:t>​</w:t>
+      </w:r>
+      <w:r>
+        <w:t>+x4</w:t>
+      </w:r>
+      <w:r>
+        <w:rPr>
+          <w:rFonts w:ascii="Arial" w:hAnsi="Arial" w:cs="Arial"/>
+        </w:rPr>
+        <w:t>​</w:t>
+      </w:r>
+      <w:r>
+        <w:rPr>
+          <w:rFonts w:ascii="Cambria Math" w:hAnsi="Cambria Math" w:cs="Cambria Math"/>
+        </w:rPr>
+        <w:t>⋅</w:t>
+      </w:r>
+      <w:r>
+        <w:t>w10</w:t>
+      </w:r>
+      <w:r>
+        <w:rPr>
+          <w:rFonts w:ascii="Arial" w:hAnsi="Arial" w:cs="Arial"/>
+        </w:rPr>
+        <w:t>​</w:t>
+      </w:r>
+      <w:r>
+        <w:t>+x5</w:t>
+      </w:r>
+      <w:r>
+        <w:rPr>
+          <w:rFonts w:ascii="Arial" w:hAnsi="Arial" w:cs="Arial"/>
+        </w:rPr>
+        <w:t>​</w:t>
+      </w:r>
+      <w:r>
+        <w:rPr>
+          <w:rFonts w:ascii="Cambria Math" w:hAnsi="Cambria Math" w:cs="Cambria Math"/>
+        </w:rPr>
+        <w:t>⋅</w:t>
+      </w:r>
+      <w:r>
+        <w:t>w11</w:t>
+      </w:r>
+      <w:r>
+        <w:rPr>
+          <w:rFonts w:ascii="Arial" w:hAnsi="Arial" w:cs="Arial"/>
+        </w:rPr>
+        <w:t>​</w:t>
+      </w:r>
+      <w:r>
+        <w:t>+x6</w:t>
+      </w:r>
+      <w:r>
+        <w:rPr>
+          <w:rFonts w:ascii="Arial" w:hAnsi="Arial" w:cs="Arial"/>
+        </w:rPr>
+        <w:t>​</w:t>
+      </w:r>
+      <w:r>
+        <w:rPr>
+          <w:rFonts w:ascii="Cambria Math" w:hAnsi="Cambria Math" w:cs="Cambria Math"/>
+        </w:rPr>
+        <w:t>⋅</w:t>
+      </w:r>
+      <w:r>
+        <w:t>w12</w:t>
+      </w:r>
+      <w:r>
+        <w:rPr>
+          <w:rFonts w:ascii="Arial" w:hAnsi="Arial" w:cs="Arial"/>
+        </w:rPr>
+        <w:t>​</w:t>
+      </w:r>
+      <w:r>
+        <w:t>+b</w:t>
+      </w:r>
+      <w:r>
+        <w:t>2</w:t>
+      </w:r>
+    </w:p>
+    <w:p>
+      <w:r>
+        <w:t xml:space="preserve">C = </w:t>
+      </w:r>
+      <w:r>
+        <w:t>x1</w:t>
+      </w:r>
+      <w:r>
+        <w:rPr>
+          <w:rFonts w:ascii="Arial" w:hAnsi="Arial" w:cs="Arial"/>
+        </w:rPr>
+        <w:t>​</w:t>
+      </w:r>
+      <w:r>
+        <w:rPr>
+          <w:rFonts w:ascii="Cambria Math" w:hAnsi="Cambria Math" w:cs="Cambria Math"/>
+        </w:rPr>
+        <w:t>⋅</w:t>
+      </w:r>
+      <w:r>
+        <w:t>w13</w:t>
+      </w:r>
+      <w:r>
+        <w:rPr>
+          <w:rFonts w:ascii="Arial" w:hAnsi="Arial" w:cs="Arial"/>
+        </w:rPr>
+        <w:t>​</w:t>
+      </w:r>
+      <w:r>
+        <w:t>+x2</w:t>
+      </w:r>
+      <w:r>
+        <w:rPr>
+          <w:rFonts w:ascii="Arial" w:hAnsi="Arial" w:cs="Arial"/>
+        </w:rPr>
+        <w:t>​</w:t>
+      </w:r>
+      <w:r>
+        <w:rPr>
+          <w:rFonts w:ascii="Cambria Math" w:hAnsi="Cambria Math" w:cs="Cambria Math"/>
+        </w:rPr>
+        <w:t>⋅</w:t>
+      </w:r>
+      <w:r>
+        <w:t>w14</w:t>
+      </w:r>
+      <w:r>
+        <w:rPr>
+          <w:rFonts w:ascii="Arial" w:hAnsi="Arial" w:cs="Arial"/>
+        </w:rPr>
+        <w:t>​</w:t>
+      </w:r>
+      <w:r>
+        <w:t>+x3</w:t>
+      </w:r>
+      <w:r>
+        <w:rPr>
+          <w:rFonts w:ascii="Arial" w:hAnsi="Arial" w:cs="Arial"/>
+        </w:rPr>
+        <w:t>​</w:t>
+      </w:r>
+      <w:r>
+        <w:rPr>
+          <w:rFonts w:ascii="Cambria Math" w:hAnsi="Cambria Math" w:cs="Cambria Math"/>
+        </w:rPr>
+        <w:t>⋅</w:t>
+      </w:r>
+      <w:r>
+        <w:t>w15</w:t>
+      </w:r>
+      <w:r>
+        <w:rPr>
+          <w:rFonts w:ascii="Arial" w:hAnsi="Arial" w:cs="Arial"/>
+        </w:rPr>
+        <w:t>​</w:t>
+      </w:r>
+      <w:r>
+        <w:t>+x4</w:t>
+      </w:r>
+      <w:r>
+        <w:rPr>
+          <w:rFonts w:ascii="Arial" w:hAnsi="Arial" w:cs="Arial"/>
+        </w:rPr>
+        <w:t>​</w:t>
+      </w:r>
+      <w:r>
+        <w:rPr>
+          <w:rFonts w:ascii="Cambria Math" w:hAnsi="Cambria Math" w:cs="Cambria Math"/>
+        </w:rPr>
+        <w:t>⋅</w:t>
+      </w:r>
+      <w:r>
+        <w:t>w16</w:t>
+      </w:r>
+      <w:r>
+        <w:rPr>
+          <w:rFonts w:ascii="Arial" w:hAnsi="Arial" w:cs="Arial"/>
+        </w:rPr>
+        <w:t>​</w:t>
+      </w:r>
+      <w:r>
+        <w:t>+x5</w:t>
+      </w:r>
+      <w:r>
+        <w:rPr>
+          <w:rFonts w:ascii="Arial" w:hAnsi="Arial" w:cs="Arial"/>
+        </w:rPr>
+        <w:t>​</w:t>
+      </w:r>
+      <w:r>
+        <w:rPr>
+          <w:rFonts w:ascii="Cambria Math" w:hAnsi="Cambria Math" w:cs="Cambria Math"/>
+        </w:rPr>
+        <w:t>⋅</w:t>
+      </w:r>
+      <w:r>
+        <w:t>w17</w:t>
+      </w:r>
+      <w:r>
+        <w:rPr>
+          <w:rFonts w:ascii="Arial" w:hAnsi="Arial" w:cs="Arial"/>
+        </w:rPr>
+        <w:t>​</w:t>
+      </w:r>
+      <w:r>
+        <w:t>+x6</w:t>
+      </w:r>
+      <w:r>
+        <w:rPr>
+          <w:rFonts w:ascii="Arial" w:hAnsi="Arial" w:cs="Arial"/>
+        </w:rPr>
+        <w:t>​</w:t>
+      </w:r>
+      <w:r>
+        <w:rPr>
+          <w:rFonts w:ascii="Cambria Math" w:hAnsi="Cambria Math" w:cs="Cambria Math"/>
+        </w:rPr>
+        <w:t>⋅</w:t>
+      </w:r>
+      <w:r>
+        <w:t>w18</w:t>
+      </w:r>
+      <w:r>
+        <w:rPr>
+          <w:rFonts w:ascii="Arial" w:hAnsi="Arial" w:cs="Arial"/>
+        </w:rPr>
+        <w:t>​</w:t>
+      </w:r>
+      <w:r>
+        <w:t>+b</w:t>
+      </w:r>
+      <w:r>
+        <w:t>3</w:t>
+      </w:r>
+    </w:p>
+    <w:p>
+      <w:r>
+        <w:t xml:space="preserve">D = </w:t>
+      </w:r>
+      <w:r>
+        <w:t>x1</w:t>
+      </w:r>
+      <w:r>
+        <w:rPr>
+          <w:rFonts w:ascii="Arial" w:hAnsi="Arial" w:cs="Arial"/>
+        </w:rPr>
+        <w:t>​</w:t>
+      </w:r>
+      <w:r>
+        <w:rPr>
+          <w:rFonts w:ascii="Cambria Math" w:hAnsi="Cambria Math" w:cs="Cambria Math"/>
+        </w:rPr>
+        <w:t>⋅</w:t>
+      </w:r>
+      <w:r>
+        <w:t>w19</w:t>
+      </w:r>
+      <w:r>
+        <w:rPr>
+          <w:rFonts w:ascii="Arial" w:hAnsi="Arial" w:cs="Arial"/>
+        </w:rPr>
+        <w:t>​</w:t>
+      </w:r>
+      <w:r>
+        <w:t>+x2</w:t>
+      </w:r>
+      <w:r>
+        <w:rPr>
+          <w:rFonts w:ascii="Arial" w:hAnsi="Arial" w:cs="Arial"/>
+        </w:rPr>
+        <w:t>​</w:t>
+      </w:r>
+      <w:r>
+        <w:rPr>
+          <w:rFonts w:ascii="Cambria Math" w:hAnsi="Cambria Math" w:cs="Cambria Math"/>
+        </w:rPr>
+        <w:t>⋅</w:t>
+      </w:r>
+      <w:r>
+        <w:t>w20</w:t>
+      </w:r>
+      <w:r>
+        <w:rPr>
+          <w:rFonts w:ascii="Arial" w:hAnsi="Arial" w:cs="Arial"/>
+        </w:rPr>
+        <w:t>​</w:t>
+      </w:r>
+      <w:r>
+        <w:t>+x3</w:t>
+      </w:r>
+      <w:r>
+        <w:rPr>
+          <w:rFonts w:ascii="Arial" w:hAnsi="Arial" w:cs="Arial"/>
+        </w:rPr>
+        <w:t>​</w:t>
+      </w:r>
+      <w:r>
+        <w:rPr>
+          <w:rFonts w:ascii="Cambria Math" w:hAnsi="Cambria Math" w:cs="Cambria Math"/>
+        </w:rPr>
+        <w:t>⋅</w:t>
+      </w:r>
+      <w:r>
+        <w:t>w21</w:t>
+      </w:r>
+      <w:r>
+        <w:rPr>
+          <w:rFonts w:ascii="Arial" w:hAnsi="Arial" w:cs="Arial"/>
+        </w:rPr>
+        <w:t>​</w:t>
+      </w:r>
+      <w:r>
+        <w:t>+x4</w:t>
+      </w:r>
+      <w:r>
+        <w:rPr>
+          <w:rFonts w:ascii="Arial" w:hAnsi="Arial" w:cs="Arial"/>
+        </w:rPr>
+        <w:t>​</w:t>
+      </w:r>
+      <w:r>
+        <w:rPr>
+          <w:rFonts w:ascii="Cambria Math" w:hAnsi="Cambria Math" w:cs="Cambria Math"/>
+        </w:rPr>
+        <w:t>⋅</w:t>
+      </w:r>
+      <w:r>
+        <w:t>w22</w:t>
+      </w:r>
+      <w:r>
+        <w:rPr>
+          <w:rFonts w:ascii="Arial" w:hAnsi="Arial" w:cs="Arial"/>
+        </w:rPr>
+        <w:t>​</w:t>
+      </w:r>
+      <w:r>
+        <w:t>+x5</w:t>
+      </w:r>
+      <w:r>
+        <w:rPr>
+          <w:rFonts w:ascii="Arial" w:hAnsi="Arial" w:cs="Arial"/>
+        </w:rPr>
+        <w:t>​</w:t>
+      </w:r>
+      <w:r>
+        <w:rPr>
+          <w:rFonts w:ascii="Cambria Math" w:hAnsi="Cambria Math" w:cs="Cambria Math"/>
+        </w:rPr>
+        <w:t>⋅</w:t>
+      </w:r>
+      <w:r>
+        <w:t>w23</w:t>
+      </w:r>
+      <w:r>
+        <w:rPr>
+          <w:rFonts w:ascii="Arial" w:hAnsi="Arial" w:cs="Arial"/>
+        </w:rPr>
+        <w:t>​</w:t>
+      </w:r>
+      <w:r>
+        <w:t>+x6</w:t>
+      </w:r>
+      <w:r>
+        <w:rPr>
+          <w:rFonts w:ascii="Arial" w:hAnsi="Arial" w:cs="Arial"/>
+        </w:rPr>
+        <w:t>​</w:t>
+      </w:r>
+      <w:r>
+        <w:rPr>
+          <w:rFonts w:ascii="Cambria Math" w:hAnsi="Cambria Math" w:cs="Cambria Math"/>
+        </w:rPr>
+        <w:t>⋅</w:t>
+      </w:r>
+      <w:r>
+        <w:t>w24</w:t>
+      </w:r>
+      <w:r>
+        <w:rPr>
+          <w:rFonts w:ascii="Arial" w:hAnsi="Arial" w:cs="Arial"/>
+        </w:rPr>
+        <w:t>​</w:t>
+      </w:r>
+      <w:r>
+        <w:t>+b</w:t>
+      </w:r>
+      <w:r>
+        <w:t>4</w:t>
+      </w:r>
+    </w:p>
+    <w:p>
+      <w:r>
+        <w:t xml:space="preserve">E </w:t>
+      </w:r>
+      <w:r>
+        <w:t>=</w:t>
+      </w:r>
+      <w:r>
+        <w:t xml:space="preserve"> </w:t>
+      </w:r>
+      <w:r>
+        <w:t>x1</w:t>
+      </w:r>
+      <w:r>
+        <w:rPr>
+          <w:rFonts w:ascii="Arial" w:hAnsi="Arial" w:cs="Arial"/>
+        </w:rPr>
+        <w:t>​</w:t>
+      </w:r>
+      <w:r>
+        <w:rPr>
+          <w:rFonts w:ascii="Cambria Math" w:hAnsi="Cambria Math" w:cs="Cambria Math"/>
+        </w:rPr>
+        <w:t>⋅</w:t>
+      </w:r>
+      <w:r>
+        <w:t>w25</w:t>
+      </w:r>
+      <w:r>
+        <w:rPr>
+          <w:rFonts w:ascii="Arial" w:hAnsi="Arial" w:cs="Arial"/>
+        </w:rPr>
+        <w:t>​</w:t>
+      </w:r>
+      <w:r>
+        <w:t>+x2</w:t>
+      </w:r>
+      <w:r>
+        <w:rPr>
+          <w:rFonts w:ascii="Arial" w:hAnsi="Arial" w:cs="Arial"/>
+        </w:rPr>
+        <w:t>​</w:t>
+      </w:r>
+      <w:r>
+        <w:rPr>
+          <w:rFonts w:ascii="Cambria Math" w:hAnsi="Cambria Math" w:cs="Cambria Math"/>
+        </w:rPr>
+        <w:t>⋅</w:t>
+      </w:r>
+      <w:r>
+        <w:t>w26</w:t>
+      </w:r>
+      <w:r>
+        <w:rPr>
+          <w:rFonts w:ascii="Arial" w:hAnsi="Arial" w:cs="Arial"/>
+        </w:rPr>
+        <w:t>​</w:t>
+      </w:r>
+      <w:r>
+        <w:t>+x3</w:t>
+      </w:r>
+      <w:r>
+        <w:rPr>
+          <w:rFonts w:ascii="Arial" w:hAnsi="Arial" w:cs="Arial"/>
+        </w:rPr>
+        <w:t>​</w:t>
+      </w:r>
+      <w:r>
+        <w:rPr>
+          <w:rFonts w:ascii="Cambria Math" w:hAnsi="Cambria Math" w:cs="Cambria Math"/>
+        </w:rPr>
+        <w:t>⋅</w:t>
+      </w:r>
+      <w:r>
+        <w:t>w27</w:t>
+      </w:r>
+      <w:r>
+        <w:rPr>
+          <w:rFonts w:ascii="Arial" w:hAnsi="Arial" w:cs="Arial"/>
+        </w:rPr>
+        <w:t>​</w:t>
+      </w:r>
+      <w:r>
+        <w:t>+x4</w:t>
+      </w:r>
+      <w:r>
+        <w:rPr>
+          <w:rFonts w:ascii="Arial" w:hAnsi="Arial" w:cs="Arial"/>
+        </w:rPr>
+        <w:t>​</w:t>
+      </w:r>
+      <w:r>
+        <w:rPr>
+          <w:rFonts w:ascii="Cambria Math" w:hAnsi="Cambria Math" w:cs="Cambria Math"/>
+        </w:rPr>
+        <w:t>⋅</w:t>
+      </w:r>
+      <w:r>
+        <w:t>w28</w:t>
+      </w:r>
+      <w:r>
+        <w:rPr>
+          <w:rFonts w:ascii="Arial" w:hAnsi="Arial" w:cs="Arial"/>
+        </w:rPr>
+        <w:t>​</w:t>
+      </w:r>
+      <w:r>
+        <w:t>+x5</w:t>
+      </w:r>
+      <w:r>
+        <w:rPr>
+          <w:rFonts w:ascii="Arial" w:hAnsi="Arial" w:cs="Arial"/>
+        </w:rPr>
+        <w:t>​</w:t>
+      </w:r>
+      <w:r>
+        <w:rPr>
+          <w:rFonts w:ascii="Cambria Math" w:hAnsi="Cambria Math" w:cs="Cambria Math"/>
+        </w:rPr>
+        <w:t>⋅</w:t>
+      </w:r>
+      <w:r>
+        <w:t>w29</w:t>
+      </w:r>
+      <w:r>
+        <w:rPr>
+          <w:rFonts w:ascii="Arial" w:hAnsi="Arial" w:cs="Arial"/>
+        </w:rPr>
+        <w:t>​</w:t>
+      </w:r>
+      <w:r>
+        <w:t>+x6</w:t>
+      </w:r>
+      <w:r>
+        <w:rPr>
+          <w:rFonts w:ascii="Arial" w:hAnsi="Arial" w:cs="Arial"/>
+        </w:rPr>
+        <w:t>​</w:t>
+      </w:r>
+      <w:r>
+        <w:rPr>
+          <w:rFonts w:ascii="Cambria Math" w:hAnsi="Cambria Math" w:cs="Cambria Math"/>
+        </w:rPr>
+        <w:t>⋅</w:t>
+      </w:r>
+      <w:r>
+        <w:t>w30</w:t>
+      </w:r>
+      <w:r>
+        <w:rPr>
+          <w:rFonts w:ascii="Arial" w:hAnsi="Arial" w:cs="Arial"/>
+        </w:rPr>
+        <w:t>​</w:t>
+      </w:r>
+      <w:r>
+        <w:t>+b</w:t>
+      </w:r>
+      <w:r>
+        <w:t>5</w:t>
+      </w:r>
+    </w:p>
+    <w:p>
+      <w:r>
+        <w:t xml:space="preserve">F </w:t>
+      </w:r>
+      <w:r>
+        <w:t>=</w:t>
+      </w:r>
+      <w:r>
+        <w:t xml:space="preserve"> </w:t>
+      </w:r>
+      <w:r>
+        <w:t>x1</w:t>
+      </w:r>
+      <w:r>
+        <w:rPr>
+          <w:rFonts w:ascii="Arial" w:hAnsi="Arial" w:cs="Arial"/>
+        </w:rPr>
+        <w:t>​</w:t>
+      </w:r>
+      <w:r>
+        <w:rPr>
+          <w:rFonts w:ascii="Cambria Math" w:hAnsi="Cambria Math" w:cs="Cambria Math"/>
+        </w:rPr>
+        <w:t>⋅</w:t>
+      </w:r>
+      <w:r>
+        <w:t>w31</w:t>
+      </w:r>
+      <w:r>
+        <w:rPr>
+          <w:rFonts w:ascii="Arial" w:hAnsi="Arial" w:cs="Arial"/>
+        </w:rPr>
+        <w:t>​</w:t>
+      </w:r>
+      <w:r>
+        <w:t>+x2</w:t>
+      </w:r>
+      <w:r>
+        <w:rPr>
+          <w:rFonts w:ascii="Arial" w:hAnsi="Arial" w:cs="Arial"/>
+        </w:rPr>
+        <w:t>​</w:t>
+      </w:r>
+      <w:r>
+        <w:rPr>
+          <w:rFonts w:ascii="Cambria Math" w:hAnsi="Cambria Math" w:cs="Cambria Math"/>
+        </w:rPr>
+        <w:t>⋅</w:t>
+      </w:r>
+      <w:r>
+        <w:t>w32</w:t>
+      </w:r>
+      <w:r>
+        <w:rPr>
+          <w:rFonts w:ascii="Arial" w:hAnsi="Arial" w:cs="Arial"/>
+        </w:rPr>
+        <w:t>​</w:t>
+      </w:r>
+      <w:r>
+        <w:t>+x3</w:t>
+      </w:r>
+      <w:r>
+        <w:rPr>
+          <w:rFonts w:ascii="Arial" w:hAnsi="Arial" w:cs="Arial"/>
+        </w:rPr>
+        <w:t>​</w:t>
+      </w:r>
+      <w:r>
+        <w:rPr>
+          <w:rFonts w:ascii="Cambria Math" w:hAnsi="Cambria Math" w:cs="Cambria Math"/>
+        </w:rPr>
+        <w:t>⋅</w:t>
+      </w:r>
+      <w:r>
+        <w:t>w33</w:t>
+      </w:r>
+      <w:r>
+        <w:rPr>
+          <w:rFonts w:ascii="Arial" w:hAnsi="Arial" w:cs="Arial"/>
+        </w:rPr>
+        <w:t>​</w:t>
+      </w:r>
+      <w:r>
+        <w:t>+x4</w:t>
+      </w:r>
+      <w:r>
+        <w:rPr>
+          <w:rFonts w:ascii="Arial" w:hAnsi="Arial" w:cs="Arial"/>
+        </w:rPr>
+        <w:t>​</w:t>
+      </w:r>
+      <w:r>
+        <w:rPr>
+          <w:rFonts w:ascii="Cambria Math" w:hAnsi="Cambria Math" w:cs="Cambria Math"/>
+        </w:rPr>
+        <w:t>⋅</w:t>
+      </w:r>
+      <w:r>
+        <w:t>w34</w:t>
+      </w:r>
+      <w:r>
+        <w:rPr>
+          <w:rFonts w:ascii="Arial" w:hAnsi="Arial" w:cs="Arial"/>
+        </w:rPr>
+        <w:t>​</w:t>
+      </w:r>
+      <w:r>
+        <w:t>+x5</w:t>
+      </w:r>
+      <w:r>
+        <w:rPr>
+          <w:rFonts w:ascii="Arial" w:hAnsi="Arial" w:cs="Arial"/>
+        </w:rPr>
+        <w:t>​</w:t>
+      </w:r>
+      <w:r>
+        <w:rPr>
+          <w:rFonts w:ascii="Cambria Math" w:hAnsi="Cambria Math" w:cs="Cambria Math"/>
+        </w:rPr>
+        <w:t>⋅</w:t>
+      </w:r>
+      <w:r>
+        <w:t>w35</w:t>
+      </w:r>
+      <w:r>
+        <w:rPr>
+          <w:rFonts w:ascii="Arial" w:hAnsi="Arial" w:cs="Arial"/>
+        </w:rPr>
+        <w:t>​</w:t>
+      </w:r>
+      <w:r>
+        <w:t>+x6</w:t>
+      </w:r>
+      <w:r>
+        <w:rPr>
+          <w:rFonts w:ascii="Arial" w:hAnsi="Arial" w:cs="Arial"/>
+        </w:rPr>
+        <w:t>​</w:t>
+      </w:r>
+      <w:r>
+        <w:rPr>
+          <w:rFonts w:ascii="Cambria Math" w:hAnsi="Cambria Math" w:cs="Cambria Math"/>
+        </w:rPr>
+        <w:t>⋅</w:t>
+      </w:r>
+      <w:r>
+        <w:t>w36</w:t>
+      </w:r>
+      <w:r>
+        <w:rPr>
+          <w:rFonts w:ascii="Arial" w:hAnsi="Arial" w:cs="Arial"/>
+        </w:rPr>
+        <w:t>​</w:t>
+      </w:r>
+      <w:r>
+        <w:t>+b</w:t>
+      </w:r>
+      <w:r>
+        <w:t>6</w:t>
+      </w:r>
+    </w:p>
+    <w:p/>
+    <w:p>
+      <w:r>
+        <w:t>En cuanto a la capa de salida, su fórmula sería:</w:t>
+      </w:r>
+    </w:p>
+    <w:p>
+      <w:pPr>
+        <w:rPr>
+          <w:rFonts w:cs="Cambria Math"/>
+        </w:rPr>
+      </w:pPr>
+      <w:r>
+        <w:t>G = w37</w:t>
+      </w:r>
+      <w:r>
+        <w:rPr>
+          <w:rFonts w:ascii="Arial" w:hAnsi="Arial" w:cs="Arial"/>
+        </w:rPr>
+        <w:t>​</w:t>
+      </w:r>
+      <w:r>
+        <w:rPr>
+          <w:rFonts w:ascii="Cambria Math" w:hAnsi="Cambria Math" w:cs="Cambria Math"/>
+        </w:rPr>
+        <w:t>⋅</w:t>
+      </w:r>
+      <w:r>
+        <w:t>A + w38</w:t>
+      </w:r>
+      <w:r>
+        <w:rPr>
+          <w:rFonts w:ascii="Cambria Math" w:hAnsi="Cambria Math" w:cs="Cambria Math"/>
+        </w:rPr>
+        <w:t>⋅</w:t>
+      </w:r>
+      <w:r>
+        <w:rPr>
+          <w:rFonts w:cs="Cambria Math"/>
+        </w:rPr>
+        <w:t>B + w39</w:t>
+      </w:r>
+      <w:r>
+        <w:rPr>
+          <w:rFonts w:ascii="Cambria Math" w:hAnsi="Cambria Math" w:cs="Cambria Math"/>
+        </w:rPr>
+        <w:t>⋅</w:t>
+      </w:r>
+      <w:r>
+        <w:rPr>
+          <w:rFonts w:cs="Cambria Math"/>
+        </w:rPr>
+        <w:t>C + w40</w:t>
+      </w:r>
+      <w:r>
+        <w:rPr>
+          <w:rFonts w:ascii="Cambria Math" w:hAnsi="Cambria Math" w:cs="Cambria Math"/>
+        </w:rPr>
+        <w:t>⋅</w:t>
+      </w:r>
+      <w:r>
+        <w:rPr>
+          <w:rFonts w:cs="Cambria Math"/>
+        </w:rPr>
+        <w:t>D + w41</w:t>
+      </w:r>
+      <w:r>
+        <w:rPr>
+          <w:rFonts w:ascii="Cambria Math" w:hAnsi="Cambria Math" w:cs="Cambria Math"/>
+        </w:rPr>
+        <w:t>⋅</w:t>
+      </w:r>
+      <w:r>
+        <w:rPr>
+          <w:rFonts w:cs="Cambria Math"/>
+        </w:rPr>
+        <w:t>E + w42</w:t>
+      </w:r>
+      <w:r>
+        <w:rPr>
+          <w:rFonts w:ascii="Cambria Math" w:hAnsi="Cambria Math" w:cs="Cambria Math"/>
+        </w:rPr>
+        <w:t>⋅</w:t>
+      </w:r>
+      <w:r>
+        <w:rPr>
+          <w:rFonts w:cs="Cambria Math"/>
+        </w:rPr>
+        <w:t>F + b7</w:t>
+      </w:r>
+    </w:p>
+    <w:p>
+      <w:pPr>
+        <w:rPr>
+          <w:rFonts w:cs="Cambria Math"/>
+        </w:rPr>
+      </w:pPr>
+    </w:p>
+    <w:p>
+      <w:pPr>
+        <w:rPr>
+          <w:rFonts w:cs="Cambria Math"/>
+        </w:rPr>
+      </w:pPr>
+      <w:r>
+        <w:rPr>
+          <w:rFonts w:cs="Cambria Math"/>
+        </w:rPr>
+        <w:t>Una vez que activamos las neuronas</w:t>
+      </w:r>
+      <w:r>
+        <w:rPr>
+          <w:rStyle w:val="Refdenotaalpie"/>
+          <w:rFonts w:cs="Cambria Math"/>
+        </w:rPr>
+        <w:footnoteReference w:id="2"/>
+      </w:r>
+      <w:r>
+        <w:rPr>
+          <w:rFonts w:cs="Cambria Math"/>
+        </w:rPr>
+        <w:t>, sus fórmulas serían:</w:t>
+      </w:r>
+    </w:p>
+    <w:p>
+      <w:pPr>
+        <w:rPr>
+          <w:rFonts w:cs="Cambria Math"/>
+        </w:rPr>
+      </w:pPr>
+      <w:proofErr w:type="spellStart"/>
+      <w:r>
+        <w:rPr>
+          <w:rFonts w:cs="Cambria Math"/>
+        </w:rPr>
+        <w:t>A_activada</w:t>
+      </w:r>
+      <w:proofErr w:type="spellEnd"/>
+      <w:r>
+        <w:rPr>
+          <w:rFonts w:cs="Cambria Math"/>
+        </w:rPr>
+        <w:t xml:space="preserve"> = </w:t>
+      </w:r>
+      <w:proofErr w:type="spellStart"/>
+      <w:r>
+        <w:rPr>
+          <w:rFonts w:cs="Cambria Math"/>
+        </w:rPr>
+        <w:t>ReLU</w:t>
+      </w:r>
+      <w:proofErr w:type="spellEnd"/>
+      <w:r>
+        <w:rPr>
+          <w:rFonts w:cs="Cambria Math"/>
+        </w:rPr>
+        <w:t>(A)</w:t>
+      </w:r>
+    </w:p>
+    <w:p>
+      <w:pPr>
+        <w:rPr>
+          <w:rFonts w:cs="Cambria Math"/>
+        </w:rPr>
+      </w:pPr>
+      <w:proofErr w:type="spellStart"/>
+      <w:r>
+        <w:rPr>
+          <w:rFonts w:cs="Cambria Math"/>
+        </w:rPr>
+        <w:t>B_activada</w:t>
+      </w:r>
+      <w:proofErr w:type="spellEnd"/>
+      <w:r>
+        <w:rPr>
+          <w:rFonts w:cs="Cambria Math"/>
+        </w:rPr>
+        <w:t xml:space="preserve"> = </w:t>
+      </w:r>
+      <w:proofErr w:type="spellStart"/>
+      <w:r>
+        <w:rPr>
+          <w:rFonts w:cs="Cambria Math"/>
+        </w:rPr>
+        <w:t>ReLU</w:t>
+      </w:r>
+      <w:proofErr w:type="spellEnd"/>
+      <w:r>
+        <w:rPr>
+          <w:rFonts w:cs="Cambria Math"/>
+        </w:rPr>
+        <w:t>(B)</w:t>
+      </w:r>
+    </w:p>
+    <w:p>
+      <w:pPr>
+        <w:rPr>
+          <w:rFonts w:cs="Cambria Math"/>
+        </w:rPr>
+      </w:pPr>
+      <w:proofErr w:type="spellStart"/>
+      <w:r>
+        <w:rPr>
+          <w:rFonts w:cs="Cambria Math"/>
+        </w:rPr>
+        <w:t>C_activada</w:t>
+      </w:r>
+      <w:proofErr w:type="spellEnd"/>
+      <w:r>
+        <w:rPr>
+          <w:rFonts w:cs="Cambria Math"/>
+        </w:rPr>
+        <w:t xml:space="preserve"> = </w:t>
+      </w:r>
+      <w:proofErr w:type="spellStart"/>
+      <w:r>
+        <w:rPr>
+          <w:rFonts w:cs="Cambria Math"/>
+        </w:rPr>
+        <w:t>ReLU</w:t>
+      </w:r>
+      <w:proofErr w:type="spellEnd"/>
+      <w:r>
+        <w:rPr>
+          <w:rFonts w:cs="Cambria Math"/>
+        </w:rPr>
+        <w:t>(C)</w:t>
+      </w:r>
+    </w:p>
+    <w:p>
+      <w:pPr>
+        <w:rPr>
+          <w:rFonts w:cs="Cambria Math"/>
+        </w:rPr>
+      </w:pPr>
+      <w:proofErr w:type="spellStart"/>
+      <w:r>
+        <w:rPr>
+          <w:rFonts w:cs="Cambria Math"/>
+        </w:rPr>
+        <w:t>D_activada</w:t>
+      </w:r>
+      <w:proofErr w:type="spellEnd"/>
+      <w:r>
+        <w:rPr>
+          <w:rFonts w:cs="Cambria Math"/>
+        </w:rPr>
+        <w:t xml:space="preserve"> = </w:t>
+      </w:r>
+      <w:proofErr w:type="spellStart"/>
+      <w:r>
+        <w:rPr>
+          <w:rFonts w:cs="Cambria Math"/>
+        </w:rPr>
+        <w:t>ReLU</w:t>
+      </w:r>
+      <w:proofErr w:type="spellEnd"/>
+      <w:r>
+        <w:rPr>
+          <w:rFonts w:cs="Cambria Math"/>
+        </w:rPr>
+        <w:t>(D)</w:t>
+      </w:r>
+    </w:p>
+    <w:p>
+      <w:pPr>
+        <w:rPr>
+          <w:rFonts w:cs="Cambria Math"/>
+        </w:rPr>
+      </w:pPr>
+      <w:proofErr w:type="spellStart"/>
+      <w:r>
+        <w:rPr>
+          <w:rFonts w:cs="Cambria Math"/>
+        </w:rPr>
+        <w:t>E_activada</w:t>
+      </w:r>
+      <w:proofErr w:type="spellEnd"/>
+      <w:r>
+        <w:rPr>
+          <w:rFonts w:cs="Cambria Math"/>
+        </w:rPr>
+        <w:t xml:space="preserve"> = </w:t>
+      </w:r>
+      <w:proofErr w:type="spellStart"/>
+      <w:r>
+        <w:rPr>
+          <w:rFonts w:cs="Cambria Math"/>
+        </w:rPr>
+        <w:t>ReLU</w:t>
+      </w:r>
+      <w:proofErr w:type="spellEnd"/>
+      <w:r>
+        <w:rPr>
+          <w:rFonts w:cs="Cambria Math"/>
+        </w:rPr>
+        <w:t>(E)</w:t>
+      </w:r>
+    </w:p>
+    <w:p>
+      <w:pPr>
+        <w:rPr>
+          <w:rFonts w:cs="Cambria Math"/>
+        </w:rPr>
+      </w:pPr>
+      <w:proofErr w:type="spellStart"/>
+      <w:r>
+        <w:rPr>
+          <w:rFonts w:cs="Cambria Math"/>
+        </w:rPr>
+        <w:t>F_activada</w:t>
+      </w:r>
+      <w:proofErr w:type="spellEnd"/>
+      <w:r>
+        <w:rPr>
+          <w:rFonts w:cs="Cambria Math"/>
+        </w:rPr>
+        <w:t xml:space="preserve"> = </w:t>
+      </w:r>
+      <w:proofErr w:type="spellStart"/>
+      <w:r>
+        <w:rPr>
+          <w:rFonts w:cs="Cambria Math"/>
+        </w:rPr>
+        <w:t>ReLU</w:t>
+      </w:r>
+      <w:proofErr w:type="spellEnd"/>
+      <w:r>
+        <w:rPr>
+          <w:rFonts w:cs="Cambria Math"/>
+        </w:rPr>
+        <w:t>(F)</w:t>
+      </w:r>
+    </w:p>
+    <w:p>
+      <w:pPr>
+        <w:rPr>
+          <w:rFonts w:cs="Cambria Math"/>
+        </w:rPr>
+      </w:pPr>
+      <w:proofErr w:type="spellStart"/>
+      <w:r>
+        <w:rPr>
+          <w:rFonts w:cs="Cambria Math"/>
+        </w:rPr>
+        <w:t>G_activada</w:t>
+      </w:r>
+      <w:proofErr w:type="spellEnd"/>
+      <w:r>
+        <w:rPr>
+          <w:rFonts w:cs="Cambria Math"/>
+        </w:rPr>
+        <w:t xml:space="preserve"> = </w:t>
+      </w:r>
+      <w:proofErr w:type="spellStart"/>
+      <w:r>
+        <w:rPr>
+          <w:rFonts w:cs="Cambria Math"/>
+        </w:rPr>
+        <w:t>logistic</w:t>
+      </w:r>
+      <w:proofErr w:type="spellEnd"/>
+      <w:r>
+        <w:rPr>
+          <w:rFonts w:cs="Cambria Math"/>
+        </w:rPr>
+        <w:t>(G)</w:t>
+      </w:r>
+    </w:p>
+    <w:p>
+      <w:pPr>
+        <w:rPr>
+          <w:rFonts w:cs="Cambria Math"/>
+        </w:rPr>
+      </w:pPr>
+    </w:p>
+    <w:p>
+      <w:pPr>
+        <w:rPr>
+          <w:rFonts w:cs="Cambria Math"/>
+        </w:rPr>
+      </w:pPr>
+      <w:r>
+        <w:rPr>
+          <w:rFonts w:cs="Cambria Math"/>
+        </w:rPr>
+        <w:t>Las fórmulas de las neuronas sin activar conforman una matriz Z1 y Z2, mientras que las neuronas activadas integran la matriz A1 y A2, respectivamente.</w:t>
+      </w:r>
+      <w:r>
+        <w:rPr>
+          <w:rFonts w:cs="Cambria Math"/>
+        </w:rPr>
+        <w:t xml:space="preserve"> La forma matricial es útil para simplificar el cómputo de los pesos y sesgos.</w:t>
+      </w:r>
+    </w:p>
+    <w:p>
+      <w:pPr>
+        <w:rPr>
+          <w:rFonts w:cs="Cambria Math"/>
+        </w:rPr>
+      </w:pPr>
+    </w:p>
+    <w:p>
+      <w:pPr>
+        <w:rPr>
+          <w:rFonts w:cs="Cambria Math"/>
+          <w:b/>
+          <w:bCs/>
+        </w:rPr>
+      </w:pPr>
+      <w:r>
+        <w:rPr>
+          <w:rFonts w:cs="Cambria Math"/>
+          <w:b/>
+          <w:bCs/>
+        </w:rPr>
+        <w:t xml:space="preserve">2. Implementación en </w:t>
+      </w:r>
+      <w:proofErr w:type="spellStart"/>
+      <w:r>
+        <w:rPr>
+          <w:rFonts w:cs="Cambria Math"/>
+          <w:b/>
+          <w:bCs/>
+        </w:rPr>
+        <w:t>numpy</w:t>
+      </w:r>
+      <w:proofErr w:type="spellEnd"/>
+    </w:p>
+    <w:p>
+      <w:r>
+        <w:t xml:space="preserve">Esta parte está desarrollada en el </w:t>
+      </w:r>
+      <w:proofErr w:type="gramStart"/>
+      <w:r>
+        <w:t>archivo .</w:t>
+      </w:r>
+      <w:proofErr w:type="spellStart"/>
+      <w:r>
+        <w:t>ipynb</w:t>
+      </w:r>
+      <w:proofErr w:type="spellEnd"/>
+      <w:proofErr w:type="gramEnd"/>
+      <w:r>
+        <w:t>, pero haremos una serie de aclaraciones generales:</w:t>
+      </w:r>
+    </w:p>
+    <w:p>
+      <w:r>
+        <w:t>- Los pesos y sesgos fueron inicializados de manera aleatoria.</w:t>
       </w:r>
     </w:p>
     <w:sectPr>
@@ -2174,6 +3517,164 @@
       <w:r>
         <w:t xml:space="preserve"> </w:t>
       </w:r>
+    </w:p>
+  </w:footnote>
+  <w:footnote w:id="2">
+    <w:p>
+      <w:pPr>
+        <w:pStyle w:val="Textonotapie"/>
+        <w:rPr>
+          <w:lang w:val="es-ES"/>
+        </w:rPr>
+      </w:pPr>
+      <w:r>
+        <w:rPr>
+          <w:rStyle w:val="Refdenotaalpie"/>
+        </w:rPr>
+        <w:footnoteRef/>
+      </w:r>
+      <w:r>
+        <w:t xml:space="preserve"> </w:t>
+      </w:r>
+      <w:r>
+        <w:rPr>
+          <w:lang w:val="es-ES"/>
+        </w:rPr>
+        <w:t>Recordemos cómo son las fórmulas de esas funciones:</w:t>
+      </w:r>
+    </w:p>
+    <w:p>
+      <w:pPr>
+        <w:pStyle w:val="Textonotapie"/>
+        <w:rPr>
+          <w:lang w:val="es-ES"/>
+        </w:rPr>
+      </w:pPr>
+      <w:proofErr w:type="spellStart"/>
+      <w:r>
+        <w:rPr>
+          <w:lang w:val="es-ES"/>
+        </w:rPr>
+        <w:t>ReLU</w:t>
+      </w:r>
+      <w:proofErr w:type="spellEnd"/>
+      <w:r>
+        <w:rPr>
+          <w:lang w:val="es-ES"/>
+        </w:rPr>
+        <w:t xml:space="preserve">: f(x) = </w:t>
+      </w:r>
+      <w:proofErr w:type="spellStart"/>
+      <w:proofErr w:type="gramStart"/>
+      <w:r>
+        <w:rPr>
+          <w:lang w:val="es-ES"/>
+        </w:rPr>
+        <w:t>max</w:t>
+      </w:r>
+      <w:proofErr w:type="spellEnd"/>
+      <w:r>
+        <w:rPr>
+          <w:lang w:val="es-ES"/>
+        </w:rPr>
+        <w:t>(</w:t>
+      </w:r>
+      <w:proofErr w:type="gramEnd"/>
+      <w:r>
+        <w:rPr>
+          <w:lang w:val="es-ES"/>
+        </w:rPr>
+        <w:t>0, x)</w:t>
+      </w:r>
+    </w:p>
+    <w:p>
+      <w:pPr>
+        <w:pStyle w:val="Textonotapie"/>
+        <w:rPr>
+          <w:rFonts w:eastAsiaTheme="minorEastAsia"/>
+          <w:lang w:val="es-ES"/>
+        </w:rPr>
+      </w:pPr>
+      <w:proofErr w:type="spellStart"/>
+      <w:r>
+        <w:rPr>
+          <w:lang w:val="es-ES"/>
+        </w:rPr>
+        <w:t>logistic</w:t>
+      </w:r>
+      <w:proofErr w:type="spellEnd"/>
+      <w:r>
+        <w:rPr>
+          <w:lang w:val="es-ES"/>
+        </w:rPr>
+        <w:t xml:space="preserve">: </w:t>
+      </w:r>
+      <w:r>
+        <w:rPr>
+          <w:lang w:val="es-ES"/>
+        </w:rPr>
+        <w:t xml:space="preserve">f(x) = </w:t>
+      </w:r>
+      <m:oMath>
+        <m:f>
+          <m:fPr>
+            <m:ctrlPr>
+              <w:rPr>
+                <w:rFonts w:ascii="Cambria Math" w:hAnsi="Cambria Math"/>
+                <w:i/>
+                <w:lang w:val="es-ES"/>
+              </w:rPr>
+            </m:ctrlPr>
+          </m:fPr>
+          <m:num>
+            <m:r>
+              <w:rPr>
+                <w:rFonts w:ascii="Cambria Math" w:hAnsi="Cambria Math"/>
+                <w:lang w:val="es-ES"/>
+              </w:rPr>
+              <m:t>1</m:t>
+            </m:r>
+          </m:num>
+          <m:den>
+            <m:r>
+              <w:rPr>
+                <w:rFonts w:ascii="Cambria Math" w:hAnsi="Cambria Math"/>
+                <w:lang w:val="es-ES"/>
+              </w:rPr>
+              <m:t>1+</m:t>
+            </m:r>
+            <m:sSup>
+              <m:sSupPr>
+                <m:ctrlPr>
+                  <w:rPr>
+                    <w:rFonts w:ascii="Cambria Math" w:hAnsi="Cambria Math"/>
+                    <w:i/>
+                    <w:lang w:val="es-ES"/>
+                  </w:rPr>
+                </m:ctrlPr>
+              </m:sSupPr>
+              <m:e>
+                <m:r>
+                  <w:rPr>
+                    <w:rFonts w:ascii="Cambria Math" w:hAnsi="Cambria Math"/>
+                    <w:lang w:val="es-ES"/>
+                  </w:rPr>
+                  <m:t>e</m:t>
+                </m:r>
+              </m:e>
+              <m:sup>
+                <m:r>
+                  <w:rPr>
+                    <w:rFonts w:ascii="Cambria Math" w:hAnsi="Cambria Math"/>
+                    <w:lang w:val="es-ES"/>
+                  </w:rPr>
+                  <m:t>-x</m:t>
+                </m:r>
+              </m:sup>
+            </m:sSup>
+          </m:den>
+        </m:f>
+      </m:oMath>
     </w:p>
   </w:footnote>
 </w:footnotes>
@@ -2902,7 +4403,6 @@
   <w:style w:type="character" w:default="1" w:styleId="Fuentedeprrafopredeter">
     <w:name w:val="Default Paragraph Font"/>
     <w:uiPriority w:val="1"/>
-    <w:semiHidden/>
     <w:unhideWhenUsed/>
   </w:style>
   <w:style w:type="table" w:default="1" w:styleId="Tablanormal">
@@ -3297,6 +4797,55 @@
       </w:tblBorders>
     </w:tblPr>
   </w:style>
+  <w:style w:type="paragraph" w:styleId="Textonotaalfinal">
+    <w:name w:val="endnote text"/>
+    <w:basedOn w:val="Normal"/>
+    <w:link w:val="TextonotaalfinalCar"/>
+    <w:uiPriority w:val="99"/>
+    <w:semiHidden/>
+    <w:unhideWhenUsed/>
+    <w:rsid w:val="009D23E1"/>
+    <w:pPr>
+      <w:spacing w:after="0" w:line="240" w:lineRule="auto"/>
+    </w:pPr>
+    <w:rPr>
+      <w:sz w:val="20"/>
+      <w:szCs w:val="20"/>
+    </w:rPr>
+  </w:style>
+  <w:style w:type="character" w:customStyle="1" w:styleId="TextonotaalfinalCar">
+    <w:name w:val="Texto nota al final Car"/>
+    <w:basedOn w:val="Fuentedeprrafopredeter"/>
+    <w:link w:val="Textonotaalfinal"/>
+    <w:uiPriority w:val="99"/>
+    <w:semiHidden/>
+    <w:rsid w:val="009D23E1"/>
+    <w:rPr>
+      <w:sz w:val="20"/>
+      <w:szCs w:val="20"/>
+    </w:rPr>
+  </w:style>
+  <w:style w:type="character" w:styleId="Refdenotaalfinal">
+    <w:name w:val="endnote reference"/>
+    <w:basedOn w:val="Fuentedeprrafopredeter"/>
+    <w:uiPriority w:val="99"/>
+    <w:semiHidden/>
+    <w:unhideWhenUsed/>
+    <w:rsid w:val="009D23E1"/>
+    <w:rPr>
+      <w:vertAlign w:val="superscript"/>
+    </w:rPr>
+  </w:style>
+  <w:style w:type="character" w:styleId="Textodelmarcadordeposicin">
+    <w:name w:val="Placeholder Text"/>
+    <w:basedOn w:val="Fuentedeprrafopredeter"/>
+    <w:uiPriority w:val="99"/>
+    <w:semiHidden/>
+    <w:rsid w:val="00F12156"/>
+    <w:rPr>
+      <w:color w:val="666666"/>
+    </w:rPr>
+  </w:style>
 </w:styles>
 </file>
 

</xml_diff>